<commit_message>
.The border was changed.
</commit_message>
<xml_diff>
--- a/DEV-12/Test-case_DEV-7.docx
+++ b/DEV-12/Test-case_DEV-7.docx
@@ -1168,8 +1168,6 @@
                 <w:lang w:val="en-US"/>
               </w:rPr>
             </w:pPr>
-            <w:bookmarkStart w:id="0" w:name="_GoBack"/>
-            <w:bookmarkEnd w:id="0"/>
           </w:p>
           <w:p>
             <w:pPr>
@@ -2117,9 +2115,6 @@
           <w:tcPr>
             <w:tcW w:w="2167" w:type="dxa"/>
             <w:vMerge/>
-            <w:tcBorders>
-              <w:bottom w:val="single" w:sz="18" w:space="0" w:color="44546A" w:themeColor="text2"/>
-            </w:tcBorders>
           </w:tcPr>
           <w:p>
             <w:pPr>
@@ -2402,9 +2397,6 @@
           <w:tcPr>
             <w:tcW w:w="2167" w:type="dxa"/>
             <w:vMerge/>
-            <w:tcBorders>
-              <w:top w:val="single" w:sz="18" w:space="0" w:color="44546A" w:themeColor="text2"/>
-            </w:tcBorders>
           </w:tcPr>
           <w:p>
             <w:pPr>
@@ -2968,17 +2960,7 @@
                 <w:szCs w:val="24"/>
                 <w:lang w:val="en-US"/>
               </w:rPr>
-              <w:t>Entering</w:t>
-            </w:r>
-            <w:r>
-              <w:rPr>
-                <w:rFonts w:ascii="Times New Roman" w:hAnsi="Times New Roman" w:cs="Times New Roman"/>
-                <w:b/>
-                <w:sz w:val="24"/>
-                <w:szCs w:val="24"/>
-                <w:lang w:val="en-US"/>
-              </w:rPr>
-              <w:t xml:space="preserve"> a negative number </w:t>
+              <w:t xml:space="preserve">Entering a negative number </w:t>
             </w:r>
             <w:r>
               <w:rPr>
@@ -2995,9 +2977,6 @@
           <w:tcPr>
             <w:tcW w:w="2167" w:type="dxa"/>
             <w:vMerge/>
-            <w:tcBorders>
-              <w:bottom w:val="single" w:sz="4" w:space="0" w:color="auto"/>
-            </w:tcBorders>
           </w:tcPr>
           <w:p>
             <w:pPr>
@@ -3071,16 +3050,7 @@
                 <w:szCs w:val="24"/>
                 <w:lang w:val="en-US"/>
               </w:rPr>
-              <w:t>number</w:t>
-            </w:r>
-            <w:r>
-              <w:rPr>
-                <w:rFonts w:ascii="Times New Roman" w:hAnsi="Times New Roman" w:cs="Times New Roman"/>
-                <w:sz w:val="24"/>
-                <w:szCs w:val="24"/>
-                <w:lang w:val="en-US"/>
-              </w:rPr>
-              <w:t xml:space="preserve"> </w:t>
+              <w:t xml:space="preserve">number </w:t>
             </w:r>
             <w:r>
               <w:rPr>
@@ -3099,25 +3069,16 @@
                 <w:szCs w:val="24"/>
                 <w:lang w:val="en-US"/>
               </w:rPr>
-              <w:t xml:space="preserve"> -</w:t>
-            </w:r>
-            <w:r>
-              <w:rPr>
-                <w:rFonts w:ascii="Times New Roman" w:hAnsi="Times New Roman" w:cs="Times New Roman"/>
-                <w:sz w:val="24"/>
-                <w:szCs w:val="24"/>
-                <w:lang w:val="en-US"/>
-              </w:rPr>
-              <w:t xml:space="preserve">∞ to 5e-323 </w:t>
-            </w:r>
-            <w:r>
-              <w:rPr>
-                <w:rFonts w:ascii="Times New Roman" w:hAnsi="Times New Roman" w:cs="Times New Roman"/>
-                <w:sz w:val="24"/>
-                <w:szCs w:val="24"/>
-                <w:lang w:val="en-US"/>
-              </w:rPr>
-              <w:t>(</w:t>
+              <w:t xml:space="preserve"> -∞ to 5e-324-1e-15</w:t>
+            </w:r>
+            <w:r>
+              <w:rPr>
+                <w:rFonts w:ascii="Times New Roman" w:hAnsi="Times New Roman" w:cs="Times New Roman"/>
+                <w:sz w:val="24"/>
+                <w:szCs w:val="24"/>
+                <w:lang w:val="en-US"/>
+              </w:rPr>
+              <w:t xml:space="preserve"> (</w:t>
             </w:r>
             <w:r>
               <w:rPr>
@@ -3129,31 +3090,7 @@
                 <w:shd w:val="clear" w:color="auto" w:fill="FFFFFF"/>
                 <w:lang w:val="en-US"/>
               </w:rPr>
-              <w:t xml:space="preserve">e. g. </w:t>
-            </w:r>
-            <w:r>
-              <w:rPr>
-                <w:rFonts w:ascii="Times New Roman" w:hAnsi="Times New Roman" w:cs="Times New Roman"/>
-                <w:bCs/>
-                <w:color w:val="321F08"/>
-                <w:sz w:val="24"/>
-                <w:szCs w:val="24"/>
-                <w:shd w:val="clear" w:color="auto" w:fill="FFFFFF"/>
-                <w:lang w:val="en-US"/>
-              </w:rPr>
-              <w:t>-</w:t>
-            </w:r>
-            <w:r>
-              <w:rPr>
-                <w:rFonts w:ascii="Times New Roman" w:hAnsi="Times New Roman" w:cs="Times New Roman"/>
-                <w:bCs/>
-                <w:color w:val="321F08"/>
-                <w:sz w:val="24"/>
-                <w:szCs w:val="24"/>
-                <w:shd w:val="clear" w:color="auto" w:fill="FFFFFF"/>
-                <w:lang w:val="en-US"/>
-              </w:rPr>
-              <w:t>0,7)</w:t>
+              <w:t>e. g. -0,7)</w:t>
             </w:r>
             <w:r>
               <w:rPr>
@@ -3435,9 +3372,6 @@
           <w:tcPr>
             <w:tcW w:w="2167" w:type="dxa"/>
             <w:vMerge/>
-            <w:tcBorders>
-              <w:bottom w:val="single" w:sz="4" w:space="0" w:color="auto"/>
-            </w:tcBorders>
           </w:tcPr>
           <w:p>
             <w:pPr>
@@ -3521,16 +3455,16 @@
                 <w:szCs w:val="24"/>
                 <w:lang w:val="en-US"/>
               </w:rPr>
-              <w:t>a</w:t>
-            </w:r>
-            <w:r>
-              <w:rPr>
-                <w:rFonts w:ascii="Times New Roman" w:hAnsi="Times New Roman" w:cs="Times New Roman"/>
-                <w:sz w:val="24"/>
-                <w:szCs w:val="24"/>
-                <w:lang w:val="en-US"/>
-              </w:rPr>
-              <w:t xml:space="preserve"> number from 1,7e+309 to +∞ (e.g. 1,8e+309.)</w:t>
+              <w:t>a number from 1,7e+308</w:t>
+            </w:r>
+            <w:r>
+              <w:rPr>
+                <w:rFonts w:ascii="Times New Roman" w:hAnsi="Times New Roman" w:cs="Times New Roman"/>
+                <w:sz w:val="24"/>
+                <w:szCs w:val="24"/>
+                <w:lang w:val="en-US"/>
+              </w:rPr>
+              <w:t xml:space="preserve"> to +∞ (e.g. 1,8e+309.)</w:t>
             </w:r>
           </w:p>
           <w:p>
@@ -3825,9 +3759,6 @@
           <w:tcPr>
             <w:tcW w:w="2167" w:type="dxa"/>
             <w:vMerge/>
-            <w:tcBorders>
-              <w:bottom w:val="single" w:sz="4" w:space="0" w:color="auto"/>
-            </w:tcBorders>
           </w:tcPr>
           <w:p>
             <w:pPr>
@@ -3857,6 +3788,7 @@
                 <w:lang w:val="en-US"/>
               </w:rPr>
             </w:pPr>
+            <w:proofErr w:type="gramStart"/>
             <w:r>
               <w:rPr>
                 <w:rFonts w:ascii="Times New Roman" w:hAnsi="Times New Roman" w:cs="Times New Roman"/>
@@ -3884,6 +3816,7 @@
               </w:rPr>
               <w:t>pop-up window</w:t>
             </w:r>
+            <w:proofErr w:type="gramEnd"/>
             <w:r>
               <w:rPr>
                 <w:rFonts w:ascii="Times New Roman" w:hAnsi="Times New Roman" w:cs="Times New Roman"/>
@@ -3909,9 +3842,26 @@
                 <w:szCs w:val="24"/>
                 <w:lang w:val="en-US"/>
               </w:rPr>
-              <w:t xml:space="preserve">a number from 1,7e+309 </w:t>
-            </w:r>
-            <w:proofErr w:type="gramStart"/>
+              <w:t>a number from 1,7e+308+</w:t>
+            </w:r>
+            <w:r>
+              <w:rPr>
+                <w:rFonts w:ascii="Times New Roman" w:hAnsi="Times New Roman" w:cs="Times New Roman"/>
+                <w:sz w:val="24"/>
+                <w:szCs w:val="24"/>
+                <w:lang w:val="en-US"/>
+              </w:rPr>
+              <w:t>1e-15</w:t>
+            </w:r>
+            <w:r>
+              <w:rPr>
+                <w:rFonts w:ascii="Times New Roman" w:hAnsi="Times New Roman" w:cs="Times New Roman"/>
+                <w:sz w:val="24"/>
+                <w:szCs w:val="24"/>
+                <w:lang w:val="en-US"/>
+              </w:rPr>
+              <w:t xml:space="preserve"> </w:t>
+            </w:r>
             <w:r>
               <w:rPr>
                 <w:rFonts w:ascii="Times New Roman" w:hAnsi="Times New Roman" w:cs="Times New Roman"/>
@@ -3928,17 +3878,7 @@
                 <w:szCs w:val="24"/>
                 <w:lang w:val="en-US"/>
               </w:rPr>
-              <w:t xml:space="preserve"> +</w:t>
-            </w:r>
-            <w:proofErr w:type="gramEnd"/>
-            <w:r>
-              <w:rPr>
-                <w:rFonts w:ascii="Times New Roman" w:hAnsi="Times New Roman" w:cs="Times New Roman"/>
-                <w:sz w:val="24"/>
-                <w:szCs w:val="24"/>
-                <w:lang w:val="en-US"/>
-              </w:rPr>
-              <w:t>∞ (e.g. 1,8e+309)</w:t>
+              <w:t>+∞ (e.g. 1,8e+309)</w:t>
             </w:r>
             <w:r>
               <w:rPr>
@@ -4220,9 +4160,6 @@
           <w:tcPr>
             <w:tcW w:w="2167" w:type="dxa"/>
             <w:vMerge/>
-            <w:tcBorders>
-              <w:top w:val="single" w:sz="4" w:space="0" w:color="auto"/>
-            </w:tcBorders>
           </w:tcPr>
           <w:p>
             <w:pPr>
@@ -4297,16 +4234,7 @@
                 <w:szCs w:val="24"/>
                 <w:lang w:val="en-US"/>
               </w:rPr>
-              <w:t xml:space="preserve"> </w:t>
-            </w:r>
-            <w:r>
-              <w:rPr>
-                <w:rFonts w:ascii="Times New Roman" w:hAnsi="Times New Roman" w:cs="Times New Roman"/>
-                <w:sz w:val="24"/>
-                <w:szCs w:val="24"/>
-                <w:lang w:val="en-US"/>
-              </w:rPr>
-              <w:t>the number: 1,7e+308.</w:t>
+              <w:t xml:space="preserve"> the number: 1,7e+308.</w:t>
             </w:r>
           </w:p>
           <w:p>
@@ -4977,9 +4905,6 @@
           <w:tcPr>
             <w:tcW w:w="2167" w:type="dxa"/>
             <w:vMerge/>
-            <w:tcBorders>
-              <w:bottom w:val="single" w:sz="18" w:space="0" w:color="44546A"/>
-            </w:tcBorders>
           </w:tcPr>
           <w:p>
             <w:pPr>
@@ -5251,6 +5176,368 @@
                 <w:lang w:val="en-US"/>
               </w:rPr>
               <w:t xml:space="preserve"> Tc10</w:t>
+            </w:r>
+            <w:r>
+              <w:rPr>
+                <w:rFonts w:ascii="Times New Roman" w:hAnsi="Times New Roman" w:cs="Times New Roman"/>
+                <w:sz w:val="24"/>
+                <w:szCs w:val="24"/>
+                <w:lang w:val="en-US"/>
+              </w:rPr>
+              <w:t>.</w:t>
+            </w:r>
+          </w:p>
+        </w:tc>
+      </w:tr>
+      <w:tr>
+        <w:trPr>
+          <w:jc w:val="center"/>
+        </w:trPr>
+        <w:tc>
+          <w:tcPr>
+            <w:tcW w:w="976" w:type="dxa"/>
+            <w:tcBorders>
+              <w:left w:val="single" w:sz="18" w:space="0" w:color="44546A" w:themeColor="text2"/>
+              <w:bottom w:val="single" w:sz="18" w:space="0" w:color="44546A"/>
+            </w:tcBorders>
+            <w:shd w:val="clear" w:color="auto" w:fill="auto"/>
+          </w:tcPr>
+          <w:p>
+            <w:pPr>
+              <w:rPr>
+                <w:rFonts w:ascii="Times New Roman" w:hAnsi="Times New Roman" w:cs="Times New Roman"/>
+                <w:sz w:val="24"/>
+                <w:szCs w:val="24"/>
+                <w:lang w:val="en-US"/>
+              </w:rPr>
+            </w:pPr>
+            <w:r>
+              <w:rPr>
+                <w:rFonts w:ascii="Times New Roman" w:hAnsi="Times New Roman" w:cs="Times New Roman"/>
+                <w:color w:val="000000"/>
+                <w:sz w:val="24"/>
+                <w:szCs w:val="24"/>
+                <w:shd w:val="clear" w:color="auto" w:fill="FFFFFF"/>
+                <w:lang w:val="en-US"/>
+              </w:rPr>
+              <w:t>Tc</w:t>
+            </w:r>
+            <w:r>
+              <w:rPr>
+                <w:rFonts w:ascii="Times New Roman" w:hAnsi="Times New Roman" w:cs="Times New Roman"/>
+                <w:color w:val="000000"/>
+                <w:sz w:val="24"/>
+                <w:szCs w:val="24"/>
+                <w:shd w:val="clear" w:color="auto" w:fill="FFFFFF"/>
+                <w:lang w:val="en-US"/>
+              </w:rPr>
+              <w:t>13</w:t>
+            </w:r>
+          </w:p>
+        </w:tc>
+        <w:tc>
+          <w:tcPr>
+            <w:tcW w:w="1867" w:type="dxa"/>
+            <w:tcBorders>
+              <w:bottom w:val="single" w:sz="18" w:space="0" w:color="44546A"/>
+            </w:tcBorders>
+            <w:shd w:val="clear" w:color="auto" w:fill="auto"/>
+            <w:vAlign w:val="center"/>
+          </w:tcPr>
+          <w:p>
+            <w:pPr>
+              <w:jc w:val="center"/>
+              <w:rPr>
+                <w:rFonts w:ascii="Times New Roman" w:hAnsi="Times New Roman" w:cs="Times New Roman"/>
+                <w:sz w:val="24"/>
+                <w:szCs w:val="24"/>
+                <w:lang w:val="en-US"/>
+              </w:rPr>
+            </w:pPr>
+            <w:r>
+              <w:rPr>
+                <w:rFonts w:ascii="Times New Roman" w:hAnsi="Times New Roman" w:cs="Times New Roman"/>
+                <w:color w:val="000000"/>
+                <w:sz w:val="24"/>
+                <w:szCs w:val="24"/>
+                <w:shd w:val="clear" w:color="auto" w:fill="FFFFFF"/>
+                <w:lang w:val="en-US"/>
+              </w:rPr>
+              <w:t>smoke</w:t>
+            </w:r>
+          </w:p>
+        </w:tc>
+        <w:tc>
+          <w:tcPr>
+            <w:tcW w:w="1804" w:type="dxa"/>
+            <w:tcBorders>
+              <w:bottom w:val="single" w:sz="18" w:space="0" w:color="44546A"/>
+            </w:tcBorders>
+            <w:shd w:val="clear" w:color="auto" w:fill="auto"/>
+          </w:tcPr>
+          <w:p>
+            <w:pPr>
+              <w:rPr>
+                <w:rFonts w:ascii="Times New Roman" w:hAnsi="Times New Roman" w:cs="Times New Roman"/>
+                <w:sz w:val="24"/>
+                <w:szCs w:val="24"/>
+                <w:lang w:val="en-US"/>
+              </w:rPr>
+            </w:pPr>
+            <w:r>
+              <w:rPr>
+                <w:rFonts w:ascii="Times New Roman" w:hAnsi="Times New Roman" w:cs="Times New Roman"/>
+                <w:sz w:val="24"/>
+                <w:szCs w:val="24"/>
+                <w:lang w:val="en-US"/>
+              </w:rPr>
+              <w:t xml:space="preserve">A value of </w:t>
+            </w:r>
+            <w:proofErr w:type="gramStart"/>
+            <w:r>
+              <w:rPr>
+                <w:rFonts w:ascii="Times New Roman" w:hAnsi="Times New Roman" w:cs="Times New Roman"/>
+                <w:sz w:val="24"/>
+                <w:szCs w:val="24"/>
+                <w:lang w:val="en-US"/>
+              </w:rPr>
+              <w:t>the  side</w:t>
+            </w:r>
+            <w:proofErr w:type="gramEnd"/>
+            <w:r>
+              <w:rPr>
+                <w:rFonts w:ascii="Times New Roman" w:hAnsi="Times New Roman" w:cs="Times New Roman"/>
+                <w:sz w:val="24"/>
+                <w:szCs w:val="24"/>
+                <w:lang w:val="en-US"/>
+              </w:rPr>
+              <w:t xml:space="preserve"> of triangle is the same as           </w:t>
+            </w:r>
+            <w:r>
+              <w:rPr>
+                <w:rFonts w:ascii="Times New Roman" w:hAnsi="Times New Roman" w:cs="Times New Roman"/>
+                <w:b/>
+                <w:sz w:val="24"/>
+                <w:szCs w:val="24"/>
+                <w:lang w:val="en-US"/>
+              </w:rPr>
+              <w:t>Border condition</w:t>
+            </w:r>
+            <w:r>
+              <w:rPr>
+                <w:rFonts w:ascii="Times New Roman" w:hAnsi="Times New Roman" w:cs="Times New Roman"/>
+                <w:sz w:val="24"/>
+                <w:szCs w:val="24"/>
+                <w:lang w:val="en-US"/>
+              </w:rPr>
+              <w:t xml:space="preserve"> .</w:t>
+            </w:r>
+          </w:p>
+        </w:tc>
+        <w:tc>
+          <w:tcPr>
+            <w:tcW w:w="2167" w:type="dxa"/>
+            <w:vMerge/>
+            <w:tcBorders>
+              <w:bottom w:val="single" w:sz="18" w:space="0" w:color="44546A"/>
+            </w:tcBorders>
+          </w:tcPr>
+          <w:p>
+            <w:pPr>
+              <w:rPr>
+                <w:rFonts w:ascii="Times New Roman" w:hAnsi="Times New Roman" w:cs="Times New Roman"/>
+                <w:sz w:val="24"/>
+                <w:szCs w:val="24"/>
+                <w:lang w:val="en-US"/>
+              </w:rPr>
+            </w:pPr>
+          </w:p>
+        </w:tc>
+        <w:tc>
+          <w:tcPr>
+            <w:tcW w:w="3369" w:type="dxa"/>
+            <w:tcBorders>
+              <w:bottom w:val="single" w:sz="18" w:space="0" w:color="44546A"/>
+            </w:tcBorders>
+            <w:shd w:val="clear" w:color="auto" w:fill="auto"/>
+          </w:tcPr>
+          <w:p>
+            <w:pPr>
+              <w:rPr>
+                <w:rFonts w:ascii="Times New Roman" w:hAnsi="Times New Roman" w:cs="Times New Roman"/>
+                <w:sz w:val="24"/>
+                <w:szCs w:val="24"/>
+                <w:lang w:val="en-US"/>
+              </w:rPr>
+            </w:pPr>
+            <w:r>
+              <w:rPr>
+                <w:rFonts w:ascii="Times New Roman" w:hAnsi="Times New Roman" w:cs="Times New Roman"/>
+                <w:sz w:val="24"/>
+                <w:szCs w:val="24"/>
+                <w:lang w:val="en-US"/>
+              </w:rPr>
+              <w:t xml:space="preserve">1. </w:t>
+            </w:r>
+            <w:r>
+              <w:rPr>
+                <w:rFonts w:ascii="Times New Roman" w:hAnsi="Times New Roman" w:cs="Times New Roman"/>
+                <w:sz w:val="24"/>
+                <w:szCs w:val="24"/>
+                <w:lang w:val="en-US"/>
+              </w:rPr>
+              <w:t xml:space="preserve">In the </w:t>
+            </w:r>
+            <w:r>
+              <w:rPr>
+                <w:rFonts w:ascii="Times New Roman" w:hAnsi="Times New Roman" w:cs="Times New Roman"/>
+                <w:sz w:val="24"/>
+                <w:szCs w:val="24"/>
+                <w:lang w:val="en-US"/>
+              </w:rPr>
+              <w:t>pop-up window</w:t>
+            </w:r>
+            <w:r>
+              <w:rPr>
+                <w:rFonts w:ascii="Times New Roman" w:hAnsi="Times New Roman" w:cs="Times New Roman"/>
+                <w:sz w:val="24"/>
+                <w:szCs w:val="24"/>
+                <w:lang w:val="en-US"/>
+              </w:rPr>
+              <w:t xml:space="preserve"> enter</w:t>
+            </w:r>
+            <w:r>
+              <w:rPr>
+                <w:rFonts w:ascii="Times New Roman" w:hAnsi="Times New Roman" w:cs="Times New Roman"/>
+                <w:sz w:val="24"/>
+                <w:szCs w:val="24"/>
+                <w:lang w:val="en-US"/>
+              </w:rPr>
+              <w:t xml:space="preserve"> </w:t>
+            </w:r>
+            <w:r>
+              <w:rPr>
+                <w:rFonts w:ascii="Times New Roman" w:hAnsi="Times New Roman" w:cs="Times New Roman"/>
+                <w:sz w:val="24"/>
+                <w:szCs w:val="24"/>
+                <w:lang w:val="en-US"/>
+              </w:rPr>
+              <w:t>the</w:t>
+            </w:r>
+            <w:r>
+              <w:rPr>
+                <w:rFonts w:ascii="Times New Roman" w:hAnsi="Times New Roman" w:cs="Times New Roman"/>
+                <w:sz w:val="24"/>
+                <w:szCs w:val="24"/>
+                <w:lang w:val="en-US"/>
+              </w:rPr>
+              <w:t xml:space="preserve"> </w:t>
+            </w:r>
+            <w:r>
+              <w:rPr>
+                <w:rFonts w:ascii="Times New Roman" w:hAnsi="Times New Roman" w:cs="Times New Roman"/>
+                <w:sz w:val="24"/>
+                <w:szCs w:val="24"/>
+                <w:lang w:val="en-US"/>
+              </w:rPr>
+              <w:t>number</w:t>
+            </w:r>
+            <w:r>
+              <w:rPr>
+                <w:rFonts w:ascii="Times New Roman" w:hAnsi="Times New Roman" w:cs="Times New Roman"/>
+                <w:sz w:val="24"/>
+                <w:szCs w:val="24"/>
+                <w:lang w:val="en-US"/>
+              </w:rPr>
+              <w:t xml:space="preserve"> </w:t>
+            </w:r>
+            <w:r>
+              <w:rPr>
+                <w:rFonts w:ascii="Times New Roman" w:hAnsi="Times New Roman" w:cs="Times New Roman"/>
+                <w:sz w:val="24"/>
+                <w:szCs w:val="24"/>
+                <w:lang w:val="en-US"/>
+              </w:rPr>
+              <w:t xml:space="preserve">5e-324 – 1e-15  </w:t>
+            </w:r>
+          </w:p>
+          <w:p>
+            <w:pPr>
+              <w:rPr>
+                <w:rFonts w:ascii="Times New Roman" w:hAnsi="Times New Roman" w:cs="Times New Roman"/>
+                <w:sz w:val="24"/>
+                <w:szCs w:val="24"/>
+                <w:lang w:val="en-US"/>
+              </w:rPr>
+            </w:pPr>
+            <w:r>
+              <w:rPr>
+                <w:rFonts w:ascii="Times New Roman" w:hAnsi="Times New Roman" w:cs="Times New Roman"/>
+                <w:sz w:val="24"/>
+                <w:szCs w:val="24"/>
+                <w:lang w:val="en-US"/>
+              </w:rPr>
+              <w:t>2.</w:t>
+            </w:r>
+            <w:r>
+              <w:rPr>
+                <w:rFonts w:ascii="Times New Roman" w:hAnsi="Times New Roman" w:cs="Times New Roman"/>
+                <w:bCs/>
+                <w:color w:val="321F08"/>
+                <w:sz w:val="24"/>
+                <w:szCs w:val="24"/>
+                <w:shd w:val="clear" w:color="auto" w:fill="FFFFFF"/>
+                <w:lang w:val="en-US"/>
+              </w:rPr>
+              <w:t xml:space="preserve"> Press Enter.</w:t>
+            </w:r>
+          </w:p>
+          <w:p>
+            <w:pPr>
+              <w:rPr>
+                <w:rFonts w:ascii="Times New Roman" w:hAnsi="Times New Roman" w:cs="Times New Roman"/>
+                <w:sz w:val="24"/>
+                <w:szCs w:val="24"/>
+                <w:lang w:val="en-US"/>
+              </w:rPr>
+            </w:pPr>
+          </w:p>
+        </w:tc>
+        <w:tc>
+          <w:tcPr>
+            <w:tcW w:w="3119" w:type="dxa"/>
+            <w:tcBorders>
+              <w:bottom w:val="single" w:sz="18" w:space="0" w:color="44546A"/>
+              <w:right w:val="single" w:sz="18" w:space="0" w:color="44546A" w:themeColor="text2"/>
+            </w:tcBorders>
+            <w:shd w:val="clear" w:color="auto" w:fill="auto"/>
+          </w:tcPr>
+          <w:p>
+            <w:pPr>
+              <w:rPr>
+                <w:rFonts w:ascii="Times New Roman" w:hAnsi="Times New Roman" w:cs="Times New Roman"/>
+                <w:sz w:val="24"/>
+                <w:szCs w:val="24"/>
+                <w:lang w:val="en-US"/>
+              </w:rPr>
+            </w:pPr>
+            <w:r>
+              <w:rPr>
+                <w:rFonts w:ascii="Times New Roman" w:hAnsi="Times New Roman" w:cs="Times New Roman"/>
+                <w:sz w:val="24"/>
+                <w:szCs w:val="24"/>
+                <w:lang w:val="en-US"/>
+              </w:rPr>
+              <w:t>The same result as in</w:t>
+            </w:r>
+            <w:r>
+              <w:rPr>
+                <w:rFonts w:ascii="Times New Roman" w:hAnsi="Times New Roman" w:cs="Times New Roman"/>
+                <w:sz w:val="24"/>
+                <w:szCs w:val="24"/>
+                <w:lang w:val="en-US"/>
+              </w:rPr>
+              <w:t xml:space="preserve"> Tc7</w:t>
             </w:r>
             <w:r>
               <w:rPr>
@@ -5304,7 +5591,7 @@
     </w:tbl>
     <w:p>
       <w:pPr>
-        <w:ind w:left="-567" w:right="-425"/>
+        <w:ind w:right="-425"/>
         <w:rPr>
           <w:rFonts w:ascii="Times New Roman" w:hAnsi="Times New Roman" w:cs="Times New Roman"/>
           <w:sz w:val="24"/>
@@ -5312,28 +5599,8 @@
           <w:lang w:val="en-US"/>
         </w:rPr>
       </w:pPr>
-    </w:p>
-    <w:p>
-      <w:pPr>
-        <w:ind w:left="-567" w:right="-425"/>
-        <w:rPr>
-          <w:rFonts w:ascii="Times New Roman" w:hAnsi="Times New Roman" w:cs="Times New Roman"/>
-          <w:sz w:val="24"/>
-          <w:szCs w:val="24"/>
-          <w:lang w:val="en-US"/>
-        </w:rPr>
-      </w:pPr>
-    </w:p>
-    <w:p>
-      <w:pPr>
-        <w:ind w:left="-567" w:right="-425"/>
-        <w:rPr>
-          <w:rFonts w:ascii="Times New Roman" w:hAnsi="Times New Roman" w:cs="Times New Roman"/>
-          <w:sz w:val="24"/>
-          <w:szCs w:val="24"/>
-          <w:lang w:val="en-US"/>
-        </w:rPr>
-      </w:pPr>
+      <w:bookmarkStart w:id="0" w:name="_GoBack"/>
+      <w:bookmarkEnd w:id="0"/>
     </w:p>
     <w:tbl>
       <w:tblPr>
@@ -5373,7 +5640,6 @@
                 <w:szCs w:val="24"/>
                 <w:lang w:val="en-US"/>
               </w:rPr>
-              <w:lastRenderedPageBreak/>
               <w:t>Double</w:t>
             </w:r>
           </w:p>
@@ -7626,7 +7892,7 @@
 </file>
 
 <file path=customXml/itemProps1.xml><?xml version="1.0" encoding="utf-8"?>
-<ds:datastoreItem xmlns:ds="http://schemas.openxmlformats.org/officeDocument/2006/customXml" ds:itemID="{B37EAC28-BA44-4C2A-8CCB-C5430181C333}">
+<ds:datastoreItem xmlns:ds="http://schemas.openxmlformats.org/officeDocument/2006/customXml" ds:itemID="{0D06A014-B3CD-4D4C-83BB-8AD88B667585}">
   <ds:schemaRefs>
     <ds:schemaRef ds:uri="http://schemas.openxmlformats.org/officeDocument/2006/bibliography"/>
   </ds:schemaRefs>

</xml_diff>

<commit_message>
Borders+delete the same test-cases.
</commit_message>
<xml_diff>
--- a/DEV-12/Test-case_DEV-7.docx
+++ b/DEV-12/Test-case_DEV-7.docx
@@ -3464,6 +3464,15 @@
                 <w:szCs w:val="24"/>
                 <w:lang w:val="en-US"/>
               </w:rPr>
+              <w:t>+ 1e-15</w:t>
+            </w:r>
+            <w:r>
+              <w:rPr>
+                <w:rFonts w:ascii="Times New Roman" w:hAnsi="Times New Roman" w:cs="Times New Roman"/>
+                <w:sz w:val="24"/>
+                <w:szCs w:val="24"/>
+                <w:lang w:val="en-US"/>
+              </w:rPr>
               <w:t xml:space="preserve"> to +∞ (e.g. 1,8e+309.)</w:t>
             </w:r>
           </w:p>
@@ -3788,7 +3797,6 @@
                 <w:lang w:val="en-US"/>
               </w:rPr>
             </w:pPr>
-            <w:proofErr w:type="gramStart"/>
             <w:r>
               <w:rPr>
                 <w:rFonts w:ascii="Times New Roman" w:hAnsi="Times New Roman" w:cs="Times New Roman"/>
@@ -3816,7 +3824,6 @@
               </w:rPr>
               <w:t>pop-up window</w:t>
             </w:r>
-            <w:proofErr w:type="gramEnd"/>
             <w:r>
               <w:rPr>
                 <w:rFonts w:ascii="Times New Roman" w:hAnsi="Times New Roman" w:cs="Times New Roman"/>
@@ -3842,52 +3849,25 @@
                 <w:szCs w:val="24"/>
                 <w:lang w:val="en-US"/>
               </w:rPr>
-              <w:t>a number from 1,7e+308+</w:t>
-            </w:r>
-            <w:r>
-              <w:rPr>
-                <w:rFonts w:ascii="Times New Roman" w:hAnsi="Times New Roman" w:cs="Times New Roman"/>
-                <w:sz w:val="24"/>
-                <w:szCs w:val="24"/>
-                <w:lang w:val="en-US"/>
-              </w:rPr>
-              <w:t>1e-15</w:t>
-            </w:r>
-            <w:r>
-              <w:rPr>
-                <w:rFonts w:ascii="Times New Roman" w:hAnsi="Times New Roman" w:cs="Times New Roman"/>
-                <w:sz w:val="24"/>
-                <w:szCs w:val="24"/>
-                <w:lang w:val="en-US"/>
-              </w:rPr>
-              <w:t xml:space="preserve"> </w:t>
-            </w:r>
-            <w:r>
-              <w:rPr>
-                <w:rFonts w:ascii="Times New Roman" w:hAnsi="Times New Roman" w:cs="Times New Roman"/>
-                <w:sz w:val="24"/>
-                <w:szCs w:val="24"/>
-                <w:lang w:val="en-US"/>
-              </w:rPr>
-              <w:t xml:space="preserve">to </w:t>
-            </w:r>
-            <w:r>
-              <w:rPr>
-                <w:rFonts w:ascii="Times New Roman" w:hAnsi="Times New Roman" w:cs="Times New Roman"/>
-                <w:sz w:val="24"/>
-                <w:szCs w:val="24"/>
-                <w:lang w:val="en-US"/>
-              </w:rPr>
-              <w:t>+∞ (e.g. 1,8e+309)</w:t>
-            </w:r>
-            <w:r>
-              <w:rPr>
-                <w:rFonts w:ascii="Times New Roman" w:hAnsi="Times New Roman" w:cs="Times New Roman"/>
-                <w:sz w:val="24"/>
-                <w:szCs w:val="24"/>
-                <w:lang w:val="en-US"/>
-              </w:rPr>
-              <w:t>.</w:t>
+              <w:t xml:space="preserve">the </w:t>
+            </w:r>
+            <w:r>
+              <w:rPr>
+                <w:rFonts w:ascii="Times New Roman" w:hAnsi="Times New Roman" w:cs="Times New Roman"/>
+                <w:sz w:val="24"/>
+                <w:szCs w:val="24"/>
+                <w:lang w:val="en-US"/>
+              </w:rPr>
+              <w:t>number</w:t>
+            </w:r>
+            <w:r>
+              <w:rPr>
+                <w:rFonts w:ascii="Times New Roman" w:hAnsi="Times New Roman" w:cs="Times New Roman"/>
+                <w:sz w:val="24"/>
+                <w:szCs w:val="24"/>
+                <w:lang w:val="en-US"/>
+              </w:rPr>
+              <w:t xml:space="preserve"> 5e-324 – 1e-15  </w:t>
             </w:r>
           </w:p>
           <w:p>
@@ -3957,56 +3937,25 @@
                 <w:szCs w:val="24"/>
                 <w:lang w:val="en-US"/>
               </w:rPr>
-              <w:t>1.  A message appears that this is</w:t>
-            </w:r>
-            <w:r>
-              <w:rPr>
-                <w:lang w:val="en-US"/>
-              </w:rPr>
-              <w:t xml:space="preserve"> </w:t>
-            </w:r>
-            <w:r>
-              <w:rPr>
-                <w:rFonts w:ascii="Times New Roman" w:hAnsi="Times New Roman" w:cs="Times New Roman"/>
-                <w:sz w:val="24"/>
-                <w:szCs w:val="24"/>
-                <w:lang w:val="en-US"/>
-              </w:rPr>
-              <w:t>invalid value.</w:t>
-            </w:r>
-          </w:p>
-          <w:p>
-            <w:pPr>
-              <w:rPr>
-                <w:rFonts w:ascii="Times New Roman" w:hAnsi="Times New Roman" w:cs="Times New Roman"/>
-                <w:sz w:val="24"/>
-                <w:szCs w:val="24"/>
-                <w:lang w:val="en-US"/>
-              </w:rPr>
-            </w:pPr>
-            <w:r>
-              <w:rPr>
-                <w:rFonts w:ascii="Times New Roman" w:hAnsi="Times New Roman" w:cs="Times New Roman"/>
-                <w:sz w:val="24"/>
-                <w:szCs w:val="24"/>
-                <w:lang w:val="en-US"/>
-              </w:rPr>
-              <w:t>2.</w:t>
-            </w:r>
-            <w:r>
-              <w:rPr>
-                <w:lang w:val="en-US"/>
-              </w:rPr>
-              <w:t xml:space="preserve"> </w:t>
-            </w:r>
-            <w:r>
-              <w:rPr>
-                <w:rFonts w:ascii="Times New Roman" w:hAnsi="Times New Roman" w:cs="Times New Roman"/>
-                <w:sz w:val="24"/>
-                <w:szCs w:val="24"/>
-                <w:lang w:val="en-US"/>
-              </w:rPr>
-              <w:t>It is possible to enter the correct value of the side.</w:t>
+              <w:t>The same result as in</w:t>
+            </w:r>
+            <w:r>
+              <w:rPr>
+                <w:rFonts w:ascii="Times New Roman" w:hAnsi="Times New Roman" w:cs="Times New Roman"/>
+                <w:sz w:val="24"/>
+                <w:szCs w:val="24"/>
+                <w:lang w:val="en-US"/>
+              </w:rPr>
+              <w:t xml:space="preserve"> Tc7</w:t>
+            </w:r>
+            <w:r>
+              <w:rPr>
+                <w:rFonts w:ascii="Times New Roman" w:hAnsi="Times New Roman" w:cs="Times New Roman"/>
+                <w:sz w:val="24"/>
+                <w:szCs w:val="24"/>
+                <w:lang w:val="en-US"/>
+              </w:rPr>
+              <w:t>.</w:t>
             </w:r>
           </w:p>
         </w:tc>
@@ -5176,368 +5125,6 @@
                 <w:lang w:val="en-US"/>
               </w:rPr>
               <w:t xml:space="preserve"> Tc10</w:t>
-            </w:r>
-            <w:r>
-              <w:rPr>
-                <w:rFonts w:ascii="Times New Roman" w:hAnsi="Times New Roman" w:cs="Times New Roman"/>
-                <w:sz w:val="24"/>
-                <w:szCs w:val="24"/>
-                <w:lang w:val="en-US"/>
-              </w:rPr>
-              <w:t>.</w:t>
-            </w:r>
-          </w:p>
-        </w:tc>
-      </w:tr>
-      <w:tr>
-        <w:trPr>
-          <w:jc w:val="center"/>
-        </w:trPr>
-        <w:tc>
-          <w:tcPr>
-            <w:tcW w:w="976" w:type="dxa"/>
-            <w:tcBorders>
-              <w:left w:val="single" w:sz="18" w:space="0" w:color="44546A" w:themeColor="text2"/>
-              <w:bottom w:val="single" w:sz="18" w:space="0" w:color="44546A"/>
-            </w:tcBorders>
-            <w:shd w:val="clear" w:color="auto" w:fill="auto"/>
-          </w:tcPr>
-          <w:p>
-            <w:pPr>
-              <w:rPr>
-                <w:rFonts w:ascii="Times New Roman" w:hAnsi="Times New Roman" w:cs="Times New Roman"/>
-                <w:sz w:val="24"/>
-                <w:szCs w:val="24"/>
-                <w:lang w:val="en-US"/>
-              </w:rPr>
-            </w:pPr>
-            <w:r>
-              <w:rPr>
-                <w:rFonts w:ascii="Times New Roman" w:hAnsi="Times New Roman" w:cs="Times New Roman"/>
-                <w:color w:val="000000"/>
-                <w:sz w:val="24"/>
-                <w:szCs w:val="24"/>
-                <w:shd w:val="clear" w:color="auto" w:fill="FFFFFF"/>
-                <w:lang w:val="en-US"/>
-              </w:rPr>
-              <w:t>Tc</w:t>
-            </w:r>
-            <w:r>
-              <w:rPr>
-                <w:rFonts w:ascii="Times New Roman" w:hAnsi="Times New Roman" w:cs="Times New Roman"/>
-                <w:color w:val="000000"/>
-                <w:sz w:val="24"/>
-                <w:szCs w:val="24"/>
-                <w:shd w:val="clear" w:color="auto" w:fill="FFFFFF"/>
-                <w:lang w:val="en-US"/>
-              </w:rPr>
-              <w:t>13</w:t>
-            </w:r>
-          </w:p>
-        </w:tc>
-        <w:tc>
-          <w:tcPr>
-            <w:tcW w:w="1867" w:type="dxa"/>
-            <w:tcBorders>
-              <w:bottom w:val="single" w:sz="18" w:space="0" w:color="44546A"/>
-            </w:tcBorders>
-            <w:shd w:val="clear" w:color="auto" w:fill="auto"/>
-            <w:vAlign w:val="center"/>
-          </w:tcPr>
-          <w:p>
-            <w:pPr>
-              <w:jc w:val="center"/>
-              <w:rPr>
-                <w:rFonts w:ascii="Times New Roman" w:hAnsi="Times New Roman" w:cs="Times New Roman"/>
-                <w:sz w:val="24"/>
-                <w:szCs w:val="24"/>
-                <w:lang w:val="en-US"/>
-              </w:rPr>
-            </w:pPr>
-            <w:r>
-              <w:rPr>
-                <w:rFonts w:ascii="Times New Roman" w:hAnsi="Times New Roman" w:cs="Times New Roman"/>
-                <w:color w:val="000000"/>
-                <w:sz w:val="24"/>
-                <w:szCs w:val="24"/>
-                <w:shd w:val="clear" w:color="auto" w:fill="FFFFFF"/>
-                <w:lang w:val="en-US"/>
-              </w:rPr>
-              <w:t>smoke</w:t>
-            </w:r>
-          </w:p>
-        </w:tc>
-        <w:tc>
-          <w:tcPr>
-            <w:tcW w:w="1804" w:type="dxa"/>
-            <w:tcBorders>
-              <w:bottom w:val="single" w:sz="18" w:space="0" w:color="44546A"/>
-            </w:tcBorders>
-            <w:shd w:val="clear" w:color="auto" w:fill="auto"/>
-          </w:tcPr>
-          <w:p>
-            <w:pPr>
-              <w:rPr>
-                <w:rFonts w:ascii="Times New Roman" w:hAnsi="Times New Roman" w:cs="Times New Roman"/>
-                <w:sz w:val="24"/>
-                <w:szCs w:val="24"/>
-                <w:lang w:val="en-US"/>
-              </w:rPr>
-            </w:pPr>
-            <w:r>
-              <w:rPr>
-                <w:rFonts w:ascii="Times New Roman" w:hAnsi="Times New Roman" w:cs="Times New Roman"/>
-                <w:sz w:val="24"/>
-                <w:szCs w:val="24"/>
-                <w:lang w:val="en-US"/>
-              </w:rPr>
-              <w:t xml:space="preserve">A value of </w:t>
-            </w:r>
-            <w:proofErr w:type="gramStart"/>
-            <w:r>
-              <w:rPr>
-                <w:rFonts w:ascii="Times New Roman" w:hAnsi="Times New Roman" w:cs="Times New Roman"/>
-                <w:sz w:val="24"/>
-                <w:szCs w:val="24"/>
-                <w:lang w:val="en-US"/>
-              </w:rPr>
-              <w:t>the  side</w:t>
-            </w:r>
-            <w:proofErr w:type="gramEnd"/>
-            <w:r>
-              <w:rPr>
-                <w:rFonts w:ascii="Times New Roman" w:hAnsi="Times New Roman" w:cs="Times New Roman"/>
-                <w:sz w:val="24"/>
-                <w:szCs w:val="24"/>
-                <w:lang w:val="en-US"/>
-              </w:rPr>
-              <w:t xml:space="preserve"> of triangle is the same as           </w:t>
-            </w:r>
-            <w:r>
-              <w:rPr>
-                <w:rFonts w:ascii="Times New Roman" w:hAnsi="Times New Roman" w:cs="Times New Roman"/>
-                <w:b/>
-                <w:sz w:val="24"/>
-                <w:szCs w:val="24"/>
-                <w:lang w:val="en-US"/>
-              </w:rPr>
-              <w:t>Border condition</w:t>
-            </w:r>
-            <w:r>
-              <w:rPr>
-                <w:rFonts w:ascii="Times New Roman" w:hAnsi="Times New Roman" w:cs="Times New Roman"/>
-                <w:sz w:val="24"/>
-                <w:szCs w:val="24"/>
-                <w:lang w:val="en-US"/>
-              </w:rPr>
-              <w:t xml:space="preserve"> .</w:t>
-            </w:r>
-          </w:p>
-        </w:tc>
-        <w:tc>
-          <w:tcPr>
-            <w:tcW w:w="2167" w:type="dxa"/>
-            <w:vMerge/>
-            <w:tcBorders>
-              <w:bottom w:val="single" w:sz="18" w:space="0" w:color="44546A"/>
-            </w:tcBorders>
-          </w:tcPr>
-          <w:p>
-            <w:pPr>
-              <w:rPr>
-                <w:rFonts w:ascii="Times New Roman" w:hAnsi="Times New Roman" w:cs="Times New Roman"/>
-                <w:sz w:val="24"/>
-                <w:szCs w:val="24"/>
-                <w:lang w:val="en-US"/>
-              </w:rPr>
-            </w:pPr>
-          </w:p>
-        </w:tc>
-        <w:tc>
-          <w:tcPr>
-            <w:tcW w:w="3369" w:type="dxa"/>
-            <w:tcBorders>
-              <w:bottom w:val="single" w:sz="18" w:space="0" w:color="44546A"/>
-            </w:tcBorders>
-            <w:shd w:val="clear" w:color="auto" w:fill="auto"/>
-          </w:tcPr>
-          <w:p>
-            <w:pPr>
-              <w:rPr>
-                <w:rFonts w:ascii="Times New Roman" w:hAnsi="Times New Roman" w:cs="Times New Roman"/>
-                <w:sz w:val="24"/>
-                <w:szCs w:val="24"/>
-                <w:lang w:val="en-US"/>
-              </w:rPr>
-            </w:pPr>
-            <w:r>
-              <w:rPr>
-                <w:rFonts w:ascii="Times New Roman" w:hAnsi="Times New Roman" w:cs="Times New Roman"/>
-                <w:sz w:val="24"/>
-                <w:szCs w:val="24"/>
-                <w:lang w:val="en-US"/>
-              </w:rPr>
-              <w:t xml:space="preserve">1. </w:t>
-            </w:r>
-            <w:r>
-              <w:rPr>
-                <w:rFonts w:ascii="Times New Roman" w:hAnsi="Times New Roman" w:cs="Times New Roman"/>
-                <w:sz w:val="24"/>
-                <w:szCs w:val="24"/>
-                <w:lang w:val="en-US"/>
-              </w:rPr>
-              <w:t xml:space="preserve">In the </w:t>
-            </w:r>
-            <w:r>
-              <w:rPr>
-                <w:rFonts w:ascii="Times New Roman" w:hAnsi="Times New Roman" w:cs="Times New Roman"/>
-                <w:sz w:val="24"/>
-                <w:szCs w:val="24"/>
-                <w:lang w:val="en-US"/>
-              </w:rPr>
-              <w:t>pop-up window</w:t>
-            </w:r>
-            <w:r>
-              <w:rPr>
-                <w:rFonts w:ascii="Times New Roman" w:hAnsi="Times New Roman" w:cs="Times New Roman"/>
-                <w:sz w:val="24"/>
-                <w:szCs w:val="24"/>
-                <w:lang w:val="en-US"/>
-              </w:rPr>
-              <w:t xml:space="preserve"> enter</w:t>
-            </w:r>
-            <w:r>
-              <w:rPr>
-                <w:rFonts w:ascii="Times New Roman" w:hAnsi="Times New Roman" w:cs="Times New Roman"/>
-                <w:sz w:val="24"/>
-                <w:szCs w:val="24"/>
-                <w:lang w:val="en-US"/>
-              </w:rPr>
-              <w:t xml:space="preserve"> </w:t>
-            </w:r>
-            <w:r>
-              <w:rPr>
-                <w:rFonts w:ascii="Times New Roman" w:hAnsi="Times New Roman" w:cs="Times New Roman"/>
-                <w:sz w:val="24"/>
-                <w:szCs w:val="24"/>
-                <w:lang w:val="en-US"/>
-              </w:rPr>
-              <w:t>the</w:t>
-            </w:r>
-            <w:r>
-              <w:rPr>
-                <w:rFonts w:ascii="Times New Roman" w:hAnsi="Times New Roman" w:cs="Times New Roman"/>
-                <w:sz w:val="24"/>
-                <w:szCs w:val="24"/>
-                <w:lang w:val="en-US"/>
-              </w:rPr>
-              <w:t xml:space="preserve"> </w:t>
-            </w:r>
-            <w:r>
-              <w:rPr>
-                <w:rFonts w:ascii="Times New Roman" w:hAnsi="Times New Roman" w:cs="Times New Roman"/>
-                <w:sz w:val="24"/>
-                <w:szCs w:val="24"/>
-                <w:lang w:val="en-US"/>
-              </w:rPr>
-              <w:t>number</w:t>
-            </w:r>
-            <w:r>
-              <w:rPr>
-                <w:rFonts w:ascii="Times New Roman" w:hAnsi="Times New Roman" w:cs="Times New Roman"/>
-                <w:sz w:val="24"/>
-                <w:szCs w:val="24"/>
-                <w:lang w:val="en-US"/>
-              </w:rPr>
-              <w:t xml:space="preserve"> </w:t>
-            </w:r>
-            <w:r>
-              <w:rPr>
-                <w:rFonts w:ascii="Times New Roman" w:hAnsi="Times New Roman" w:cs="Times New Roman"/>
-                <w:sz w:val="24"/>
-                <w:szCs w:val="24"/>
-                <w:lang w:val="en-US"/>
-              </w:rPr>
-              <w:t xml:space="preserve">5e-324 – 1e-15  </w:t>
-            </w:r>
-          </w:p>
-          <w:p>
-            <w:pPr>
-              <w:rPr>
-                <w:rFonts w:ascii="Times New Roman" w:hAnsi="Times New Roman" w:cs="Times New Roman"/>
-                <w:sz w:val="24"/>
-                <w:szCs w:val="24"/>
-                <w:lang w:val="en-US"/>
-              </w:rPr>
-            </w:pPr>
-            <w:r>
-              <w:rPr>
-                <w:rFonts w:ascii="Times New Roman" w:hAnsi="Times New Roman" w:cs="Times New Roman"/>
-                <w:sz w:val="24"/>
-                <w:szCs w:val="24"/>
-                <w:lang w:val="en-US"/>
-              </w:rPr>
-              <w:t>2.</w:t>
-            </w:r>
-            <w:r>
-              <w:rPr>
-                <w:rFonts w:ascii="Times New Roman" w:hAnsi="Times New Roman" w:cs="Times New Roman"/>
-                <w:bCs/>
-                <w:color w:val="321F08"/>
-                <w:sz w:val="24"/>
-                <w:szCs w:val="24"/>
-                <w:shd w:val="clear" w:color="auto" w:fill="FFFFFF"/>
-                <w:lang w:val="en-US"/>
-              </w:rPr>
-              <w:t xml:space="preserve"> Press Enter.</w:t>
-            </w:r>
-          </w:p>
-          <w:p>
-            <w:pPr>
-              <w:rPr>
-                <w:rFonts w:ascii="Times New Roman" w:hAnsi="Times New Roman" w:cs="Times New Roman"/>
-                <w:sz w:val="24"/>
-                <w:szCs w:val="24"/>
-                <w:lang w:val="en-US"/>
-              </w:rPr>
-            </w:pPr>
-          </w:p>
-        </w:tc>
-        <w:tc>
-          <w:tcPr>
-            <w:tcW w:w="3119" w:type="dxa"/>
-            <w:tcBorders>
-              <w:bottom w:val="single" w:sz="18" w:space="0" w:color="44546A"/>
-              <w:right w:val="single" w:sz="18" w:space="0" w:color="44546A" w:themeColor="text2"/>
-            </w:tcBorders>
-            <w:shd w:val="clear" w:color="auto" w:fill="auto"/>
-          </w:tcPr>
-          <w:p>
-            <w:pPr>
-              <w:rPr>
-                <w:rFonts w:ascii="Times New Roman" w:hAnsi="Times New Roman" w:cs="Times New Roman"/>
-                <w:sz w:val="24"/>
-                <w:szCs w:val="24"/>
-                <w:lang w:val="en-US"/>
-              </w:rPr>
-            </w:pPr>
-            <w:r>
-              <w:rPr>
-                <w:rFonts w:ascii="Times New Roman" w:hAnsi="Times New Roman" w:cs="Times New Roman"/>
-                <w:sz w:val="24"/>
-                <w:szCs w:val="24"/>
-                <w:lang w:val="en-US"/>
-              </w:rPr>
-              <w:t>The same result as in</w:t>
-            </w:r>
-            <w:r>
-              <w:rPr>
-                <w:rFonts w:ascii="Times New Roman" w:hAnsi="Times New Roman" w:cs="Times New Roman"/>
-                <w:sz w:val="24"/>
-                <w:szCs w:val="24"/>
-                <w:lang w:val="en-US"/>
-              </w:rPr>
-              <w:t xml:space="preserve"> Tc7</w:t>
             </w:r>
             <w:r>
               <w:rPr>
@@ -5589,6 +5176,28 @@
         </w:tc>
       </w:tr>
     </w:tbl>
+    <w:p>
+      <w:pPr>
+        <w:ind w:right="-425"/>
+        <w:rPr>
+          <w:rFonts w:ascii="Times New Roman" w:hAnsi="Times New Roman" w:cs="Times New Roman"/>
+          <w:sz w:val="24"/>
+          <w:szCs w:val="24"/>
+          <w:lang w:val="en-US"/>
+        </w:rPr>
+      </w:pPr>
+    </w:p>
+    <w:p>
+      <w:pPr>
+        <w:ind w:right="-425"/>
+        <w:rPr>
+          <w:rFonts w:ascii="Times New Roman" w:hAnsi="Times New Roman" w:cs="Times New Roman"/>
+          <w:sz w:val="24"/>
+          <w:szCs w:val="24"/>
+          <w:lang w:val="en-US"/>
+        </w:rPr>
+      </w:pPr>
+    </w:p>
     <w:p>
       <w:pPr>
         <w:ind w:right="-425"/>
@@ -5640,6 +5249,7 @@
                 <w:szCs w:val="24"/>
                 <w:lang w:val="en-US"/>
               </w:rPr>
+              <w:lastRenderedPageBreak/>
               <w:t>Double</w:t>
             </w:r>
           </w:p>
@@ -6218,16 +5828,60 @@
                 <w:szCs w:val="24"/>
                 <w:lang w:val="en-US"/>
               </w:rPr>
-              <w:t xml:space="preserve">                   5e-324 – 1e-15</w:t>
-            </w:r>
-            <w:r>
-              <w:rPr>
-                <w:rFonts w:ascii="Times New Roman" w:hAnsi="Times New Roman" w:cs="Times New Roman"/>
-                <w:sz w:val="24"/>
-                <w:szCs w:val="24"/>
-                <w:lang w:val="en-US"/>
-              </w:rPr>
-              <w:t xml:space="preserve"> ;  1,8e+308</w:t>
+              <w:t xml:space="preserve">      </w:t>
+            </w:r>
+            <w:r>
+              <w:rPr>
+                <w:rFonts w:ascii="Times New Roman" w:hAnsi="Times New Roman" w:cs="Times New Roman"/>
+                <w:sz w:val="24"/>
+                <w:szCs w:val="24"/>
+                <w:lang w:val="en-US"/>
+              </w:rPr>
+              <w:t xml:space="preserve"> 5e-324 – 1e-15</w:t>
+            </w:r>
+            <w:r>
+              <w:rPr>
+                <w:rFonts w:ascii="Times New Roman" w:hAnsi="Times New Roman" w:cs="Times New Roman"/>
+                <w:sz w:val="24"/>
+                <w:szCs w:val="24"/>
+                <w:lang w:val="en-US"/>
+              </w:rPr>
+              <w:t xml:space="preserve"> ;  1,</w:t>
+            </w:r>
+            <w:r>
+              <w:rPr>
+                <w:rFonts w:ascii="Times New Roman" w:hAnsi="Times New Roman" w:cs="Times New Roman"/>
+                <w:sz w:val="24"/>
+                <w:szCs w:val="24"/>
+              </w:rPr>
+              <w:t>7</w:t>
+            </w:r>
+            <w:r>
+              <w:rPr>
+                <w:rFonts w:ascii="Times New Roman" w:hAnsi="Times New Roman" w:cs="Times New Roman"/>
+                <w:sz w:val="24"/>
+                <w:szCs w:val="24"/>
+                <w:lang w:val="en-US"/>
+              </w:rPr>
+              <w:t>e+308</w:t>
+            </w:r>
+            <w:r>
+              <w:rPr>
+                <w:rFonts w:ascii="Times New Roman" w:hAnsi="Times New Roman" w:cs="Times New Roman"/>
+                <w:sz w:val="24"/>
+                <w:szCs w:val="24"/>
+                <w:lang w:val="en-US"/>
+              </w:rPr>
+              <w:t xml:space="preserve"> +</w:t>
+            </w:r>
+            <w:r>
+              <w:rPr>
+                <w:rFonts w:ascii="Times New Roman" w:hAnsi="Times New Roman" w:cs="Times New Roman"/>
+                <w:sz w:val="24"/>
+                <w:szCs w:val="24"/>
+                <w:lang w:val="en-US"/>
+              </w:rPr>
+              <w:t xml:space="preserve"> 1e-15 </w:t>
             </w:r>
             <w:r>
               <w:rPr>
@@ -7892,7 +7546,7 @@
 </file>
 
 <file path=customXml/itemProps1.xml><?xml version="1.0" encoding="utf-8"?>
-<ds:datastoreItem xmlns:ds="http://schemas.openxmlformats.org/officeDocument/2006/customXml" ds:itemID="{0D06A014-B3CD-4D4C-83BB-8AD88B667585}">
+<ds:datastoreItem xmlns:ds="http://schemas.openxmlformats.org/officeDocument/2006/customXml" ds:itemID="{DC9DE8E4-13FD-4F07-B294-7D4BD7055941}">
   <ds:schemaRefs>
     <ds:schemaRef ds:uri="http://schemas.openxmlformats.org/officeDocument/2006/bibliography"/>
   </ds:schemaRefs>

</xml_diff>